<commit_message>
added documents and doc comments for submission
</commit_message>
<xml_diff>
--- a/design/Design Document.docx
+++ b/design/Design Document.docx
@@ -60,8 +60,8 @@
       </w:tblPr>
       <w:tblGrid>
         <w:gridCol w:w="3514"/>
-        <w:gridCol w:w="1019"/>
-        <w:gridCol w:w="5105"/>
+        <w:gridCol w:w="1018"/>
+        <w:gridCol w:w="5106"/>
       </w:tblGrid>
       <w:tr>
         <w:trPr>
@@ -144,7 +144,7 @@
         <w:trPr/>
         <w:tc>
           <w:tcPr>
-            <w:tcW w:w="4533" w:type="dxa"/>
+            <w:tcW w:w="4532" w:type="dxa"/>
             <w:gridSpan w:val="2"/>
             <w:tcBorders/>
           </w:tcPr>
@@ -210,7 +210,7 @@
         </w:tc>
         <w:tc>
           <w:tcPr>
-            <w:tcW w:w="5105" w:type="dxa"/>
+            <w:tcW w:w="5106" w:type="dxa"/>
             <w:tcBorders/>
           </w:tcPr>
           <w:p>
@@ -273,15 +273,7 @@
             </w:pPr>
             <w:r>
               <w:rPr/>
-              <w:t>After gaining her first laptop at age 7 from her aunt, Katie started to spend a lot of time tinkering with technology. She learnt side by side with her aunt who worked in coding. The two bonded over their shared interest and Katie’s aunt taught her how to use computers especially at parts were vision was required (Katie is blind). Over the years she learnt she could create small software and applications for her daily life, be it a counter while playing her piano or retrieving data</w:t>
-            </w:r>
-            <w:r>
-              <w:rPr/>
-              <w:t xml:space="preserve"> </w:t>
-            </w:r>
-            <w:r>
-              <w:rPr/>
-              <w:t xml:space="preserve">for her daily trips to school. </w:t>
+              <w:t xml:space="preserve">After gaining her first laptop at age 7 from her aunt, Katie started to spend a lot of time tinkering with technology. She learnt side by side with her aunt who worked in coding. The two bonded over their shared interest and Katie’s aunt taught her how to use computers especially at parts were vision was required (Katie is blind). Over the years she learnt she could create small software and applications for her daily life, be it a counter while playing her piano or retrieving data for her daily trips to school. </w:t>
             </w:r>
           </w:p>
         </w:tc>
@@ -591,7 +583,19 @@
       </w:r>
       <w:r>
         <w:rPr/>
-        <w:t>Persona: _____________</w:t>
+        <w:t xml:space="preserve">Persona, </w:t>
+      </w:r>
+      <w:r>
+        <w:rPr/>
+        <w:t>user stories, and wireframes</w:t>
+      </w:r>
+      <w:r>
+        <w:rPr/>
+        <w:t xml:space="preserve">: </w:t>
+      </w:r>
+      <w:r>
+        <w:rPr/>
+        <w:t>Current document</w:t>
       </w:r>
     </w:p>
     <w:p>
@@ -608,41 +612,19 @@
       </w:r>
       <w:r>
         <w:rPr/>
-        <w:t>User stories: _____________</w:t>
-      </w:r>
-    </w:p>
-    <w:p>
-      <w:pPr>
-        <w:pStyle w:val="Normal"/>
-        <w:bidi w:val="0"/>
-        <w:spacing w:lineRule="auto" w:line="360"/>
-        <w:jc w:val="start"/>
-        <w:rPr/>
-      </w:pPr>
-      <w:r>
-        <w:rPr/>
-        <w:t xml:space="preserve">        ◦ </w:t>
-      </w:r>
-      <w:r>
-        <w:rPr/>
-        <w:t>Wireframes: _____________</w:t>
-      </w:r>
-    </w:p>
-    <w:p>
-      <w:pPr>
-        <w:pStyle w:val="Normal"/>
-        <w:bidi w:val="0"/>
-        <w:spacing w:lineRule="auto" w:line="360"/>
-        <w:jc w:val="start"/>
-        <w:rPr/>
-      </w:pPr>
-      <w:r>
-        <w:rPr/>
-        <w:t xml:space="preserve">        ◦ </w:t>
-      </w:r>
-      <w:r>
-        <w:rPr/>
-        <w:t>Summary of meeting with assessor: _____________</w:t>
+        <w:t xml:space="preserve">Summary of meeting with assessor: </w:t>
+      </w:r>
+      <w:hyperlink r:id="rId3">
+        <w:r>
+          <w:rPr>
+            <w:rStyle w:val="Hyperlink"/>
+          </w:rPr>
+          <w:t>https://github.com/HeyWray/tw-adv-ocroo-2025/blob/main/design/design-evidencing-guide.md</w:t>
+        </w:r>
+      </w:hyperlink>
+      <w:r>
+        <w:rPr/>
+        <w:t xml:space="preserve"> </w:t>
       </w:r>
     </w:p>
     <w:p>
@@ -914,21 +896,7 @@
           <w:i/>
           <w:iCs/>
         </w:rPr>
-        <w:t>Your build includes an attempt to add personali</w:t>
-      </w:r>
-      <w:r>
-        <w:rPr>
-          <w:i/>
-          <w:iCs/>
-        </w:rPr>
-        <w:t>s</w:t>
-      </w:r>
-      <w:r>
-        <w:rPr>
-          <w:i/>
-          <w:iCs/>
-        </w:rPr>
-        <w:t xml:space="preserve">ation on at least one occasion: </w:t>
+        <w:t xml:space="preserve">Your build includes an attempt to add personalisation on at least one occasion: </w:t>
       </w:r>
     </w:p>
     <w:p>
@@ -2104,8 +2072,8 @@
       <w:szCs w:val="26"/>
     </w:rPr>
   </w:style>
-  <w:style w:type="character" w:styleId="Bullets">
-    <w:name w:val="Bullets"/>
+  <w:style w:type="character" w:styleId="Bulletsuser">
+    <w:name w:val="Bullets (user)"/>
     <w:qFormat/>
     <w:rPr>
       <w:rFonts w:ascii="OpenSymbol" w:hAnsi="OpenSymbol" w:eastAsia="OpenSymbol" w:cs="OpenSymbol"/>
@@ -2115,6 +2083,13 @@
     <w:name w:val="Numbering Symbols"/>
     <w:qFormat/>
     <w:rPr/>
+  </w:style>
+  <w:style w:type="character" w:styleId="Hyperlink">
+    <w:name w:val="Hyperlink"/>
+    <w:rPr>
+      <w:color w:val="000080"/>
+      <w:u w:val="single"/>
+    </w:rPr>
   </w:style>
   <w:style w:type="paragraph" w:styleId="Heading">
     <w:name w:val="Heading"/>
@@ -2189,8 +2164,8 @@
       <w:szCs w:val="56"/>
     </w:rPr>
   </w:style>
-  <w:style w:type="paragraph" w:styleId="FrameContents">
-    <w:name w:val="Frame Contents"/>
+  <w:style w:type="paragraph" w:styleId="FrameContentsuser">
+    <w:name w:val="Frame Contents (user)"/>
     <w:basedOn w:val="Normal"/>
     <w:qFormat/>
     <w:pPr/>
@@ -2232,8 +2207,8 @@
       <w:szCs w:val="20"/>
     </w:rPr>
   </w:style>
-  <w:style w:type="paragraph" w:styleId="BlockQuotation">
-    <w:name w:val="Block Quotation"/>
+  <w:style w:type="paragraph" w:styleId="BlockQuotationuser">
+    <w:name w:val="Block Quotation (user)"/>
     <w:basedOn w:val="Normal"/>
     <w:qFormat/>
     <w:pPr>

</xml_diff>